<commit_message>
Add `Equation Caption` style to reference-doc.docx
</commit_message>
<xml_diff>
--- a/resources/reference-doc.docx
+++ b/resources/reference-doc.docx
@@ -1053,6 +1053,13 @@
   <w:style w:type="paragraph" w:customStyle="1" w:styleId="ImageCaption">
     <w:name w:val="Image Caption"/>
     <w:basedOn w:val="Caption"/>
+  </w:style>
+  <w:style w:type="paragraph" w:customStyle="1" w:styleId="EquationCaption">
+    <w:name w:val="Equation Caption"/>
+    <w:basedOn w:val="Caption"/>
+    <w:pPr>
+      <w:jc w:val="right"/>
+    </w:pPr>
   </w:style>
   <w:style w:type="paragraph" w:customStyle="1" w:styleId="Figure">
     <w:name w:val="Figure"/>

</xml_diff>

<commit_message>
Number headings in reference-doc.docx
</commit_message>
<xml_diff>
--- a/resources/reference-doc.docx
+++ b/resources/reference-doc.docx
@@ -372,7 +372,6 @@
 <file path=word/numbering.xml><?xml version="1.0" encoding="utf-8"?>
 <w:numbering xmlns:w="http://schemas.openxmlformats.org/wordprocessingml/2006/main">
   <w:abstractNum w:abstractNumId="990">
-    <w:nsid w:val="170cd2de"/>
     <w:multiLevelType w:val="multilevel"/>
     <w:lvl w:ilvl="0">
       <w:numFmt w:val="bullet"/>
@@ -474,8 +473,104 @@
       </w:pPr>
     </w:lvl>
   </w:abstractNum>
+  <w:abstractNum w:abstractNumId="991">
+    <w:multiLevelType w:val="multilevel"/>
+    <w:lvl w:ilvl="0">
+      <w:start w:val="1"/>
+      <w:numFmt w:val="decimal"/>
+      <w:pStyle w:val="Heading1"/>
+      <w:lvlText w:val="%1"/>
+      <w:lvlJc w:val="left"/>
+      <w:pPr>
+        <w:ind w:left="720" w:hanging="720"/>
+      </w:pPr>
+    </w:lvl>
+    <w:lvl w:ilvl="1">
+      <w:start w:val="1"/>
+      <w:numFmt w:val="decimal"/>
+      <w:pStyle w:val="Heading2"/>
+      <w:lvlText w:val="%1.%2"/>
+      <w:lvlJc w:val="left"/>
+      <w:pPr>
+        <w:ind w:left="864" w:hanging="864"/>
+      </w:pPr>
+    </w:lvl>
+    <w:lvl w:ilvl="2">
+      <w:start w:val="1"/>
+      <w:numFmt w:val="decimal"/>
+      <w:pStyle w:val="Heading3"/>
+      <w:lvlText w:val="%1.%2.%3"/>
+      <w:lvlJc w:val="left"/>
+      <w:pPr>
+        <w:ind w:left="1008" w:hanging="1008"/>
+      </w:pPr>
+    </w:lvl>
+    <w:lvl w:ilvl="3">
+      <w:start w:val="1"/>
+      <w:numFmt w:val="decimal"/>
+      <w:pStyle w:val="Heading4"/>
+      <w:lvlText w:val="%1.%2.%3.%4"/>
+      <w:lvlJc w:val="left"/>
+      <w:pPr>
+        <w:ind w:left="1152" w:hanging="1152"/>
+      </w:pPr>
+    </w:lvl>
+    <w:lvl w:ilvl="4">
+      <w:start w:val="1"/>
+      <w:numFmt w:val="decimal"/>
+      <w:pStyle w:val="Heading5"/>
+      <w:lvlText w:val="%1.%2.%3.%4.%5"/>
+      <w:lvlJc w:val="left"/>
+      <w:pPr>
+        <w:ind w:left="1296" w:hanging="1296"/>
+      </w:pPr>
+    </w:lvl>
+    <w:lvl w:ilvl="5">
+      <w:start w:val="1"/>
+      <w:numFmt w:val="decimal"/>
+      <w:pStyle w:val="Heading6"/>
+      <w:lvlText w:val="%1.%2.%3.%4.%5.%6"/>
+      <w:lvlJc w:val="left"/>
+      <w:pPr>
+        <w:ind w:left="1440" w:hanging="1440"/>
+      </w:pPr>
+    </w:lvl>
+    <w:lvl w:ilvl="6">
+      <w:start w:val="1"/>
+      <w:numFmt w:val="decimal"/>
+      <w:pStyle w:val="Heading7"/>
+      <w:lvlText w:val="%1.%2.%3.%4.%5.%6.%7"/>
+      <w:lvlJc w:val="left"/>
+      <w:pPr>
+        <w:ind w:left="1584" w:hanging="1584"/>
+      </w:pPr>
+    </w:lvl>
+    <w:lvl w:ilvl="7">
+      <w:start w:val="1"/>
+      <w:numFmt w:val="decimal"/>
+      <w:pStyle w:val="Heading8"/>
+      <w:lvlText w:val="%1.%2.%3.%4.%5.%6.%7.%8"/>
+      <w:lvlJc w:val="left"/>
+      <w:pPr>
+        <w:ind w:left="1728" w:hanging="1728"/>
+      </w:pPr>
+    </w:lvl>
+    <w:lvl w:ilvl="8">
+      <w:start w:val="1"/>
+      <w:numFmt w:val="decimal"/>
+      <w:pStyle w:val="Heading9"/>
+      <w:lvlText w:val="%1.%2.%3.%4.%5.%6.%7.%8.%9"/>
+      <w:lvlJc w:val="left"/>
+      <w:pPr>
+        <w:ind w:left="1872" w:hanging="1872"/>
+      </w:pPr>
+    </w:lvl>
+  </w:abstractNum>
   <w:num w:numId="1000">
     <w:abstractNumId w:val="990"/>
+  </w:num>
+  <w:num w:numId="1001">
+    <w:abstractNumId w:val="991"/>
   </w:num>
 </w:numbering>
 </file>
@@ -664,6 +759,10 @@
     <w:pPr>
       <w:keepNext/>
       <w:keepLines/>
+      <w:numPr>
+        <w:ilvl w:val="0"/>
+        <w:numId w:val="1001"/>
+      </w:numPr>
       <w:spacing w:before="360" w:after="80"/>
       <w:outlineLvl w:val="0"/>
     </w:pPr>
@@ -686,6 +785,10 @@
     <w:pPr>
       <w:keepNext/>
       <w:keepLines/>
+      <w:numPr>
+        <w:ilvl w:val="1"/>
+        <w:numId w:val="1001"/>
+      </w:numPr>
       <w:spacing w:before="160" w:after="80"/>
       <w:outlineLvl w:val="1"/>
     </w:pPr>
@@ -708,6 +811,10 @@
     <w:pPr>
       <w:keepNext/>
       <w:keepLines/>
+      <w:numPr>
+        <w:ilvl w:val="2"/>
+        <w:numId w:val="1001"/>
+      </w:numPr>
       <w:spacing w:before="160" w:after="80"/>
       <w:outlineLvl w:val="2"/>
     </w:pPr>
@@ -730,6 +837,10 @@
     <w:pPr>
       <w:keepNext/>
       <w:keepLines/>
+      <w:numPr>
+        <w:ilvl w:val="3"/>
+        <w:numId w:val="1001"/>
+      </w:numPr>
       <w:spacing w:before="80" w:after="40"/>
       <w:outlineLvl w:val="3"/>
     </w:pPr>
@@ -752,6 +863,10 @@
     <w:pPr>
       <w:keepNext/>
       <w:keepLines/>
+      <w:numPr>
+        <w:ilvl w:val="4"/>
+        <w:numId w:val="1001"/>
+      </w:numPr>
       <w:spacing w:before="80" w:after="40"/>
       <w:outlineLvl w:val="4"/>
     </w:pPr>
@@ -772,6 +887,10 @@
     <w:pPr>
       <w:keepNext/>
       <w:keepLines/>
+      <w:numPr>
+        <w:ilvl w:val="5"/>
+        <w:numId w:val="1001"/>
+      </w:numPr>
       <w:spacing w:before="40" w:after="0"/>
       <w:outlineLvl w:val="5"/>
     </w:pPr>
@@ -794,6 +913,10 @@
     <w:pPr>
       <w:keepNext/>
       <w:keepLines/>
+      <w:numPr>
+        <w:ilvl w:val="6"/>
+        <w:numId w:val="1001"/>
+      </w:numPr>
       <w:spacing w:before="40" w:after="0"/>
       <w:outlineLvl w:val="6"/>
     </w:pPr>
@@ -814,6 +937,10 @@
     <w:pPr>
       <w:keepNext/>
       <w:keepLines/>
+      <w:numPr>
+        <w:ilvl w:val="7"/>
+        <w:numId w:val="1001"/>
+      </w:numPr>
       <w:spacing w:after="0"/>
       <w:outlineLvl w:val="7"/>
     </w:pPr>
@@ -836,6 +963,10 @@
     <w:pPr>
       <w:keepNext/>
       <w:keepLines/>
+      <w:numPr>
+        <w:ilvl w:val="8"/>
+        <w:numId w:val="1001"/>
+      </w:numPr>
       <w:spacing w:after="0"/>
       <w:outlineLvl w:val="8"/>
     </w:pPr>

</xml_diff>